<commit_message>
GDD level summary and gameplay fixes.
</commit_message>
<xml_diff>
--- a/Colorblind_GDD.docx
+++ b/Colorblind_GDD.docx
@@ -16,8 +16,6 @@
         </w:rPr>
         <w:t>ColorBlind</w:t>
       </w:r>
-      <w:bookmarkStart w:id="0" w:name="_GoBack"/>
-      <w:bookmarkEnd w:id="0"/>
     </w:p>
     <w:p>
       <w:pPr>
@@ -49,26 +47,17 @@
           <w:lang w:val="en-US"/>
         </w:rPr>
       </w:pPr>
-      <w:proofErr w:type="spellStart"/>
-      <w:r>
-        <w:rPr>
-          <w:lang w:val="en-US"/>
-        </w:rPr>
-        <w:t>Metroidvania</w:t>
-      </w:r>
-      <w:proofErr w:type="spellEnd"/>
-    </w:p>
-    <w:p>
-      <w:pPr>
-        <w:rPr>
-          <w:lang w:val="en-US"/>
-        </w:rPr>
-      </w:pPr>
-      <w:r>
-        <w:rPr>
-          <w:lang w:val="en-US"/>
-        </w:rPr>
-        <w:t>Puzzle, shooter</w:t>
+      <w:r>
+        <w:rPr>
+          <w:lang w:val="en-US"/>
+        </w:rPr>
+        <w:t>2d, p</w:t>
+      </w:r>
+      <w:r>
+        <w:rPr>
+          <w:lang w:val="en-US"/>
+        </w:rPr>
+        <w:t>uzzle, shooter</w:t>
       </w:r>
     </w:p>
     <w:p>
@@ -135,7 +124,19 @@
         <w:rPr>
           <w:lang w:val="en-US"/>
         </w:rPr>
-        <w:t>GREEN: Make block move up. Create new peaceful mob on later screens (moves left/right).</w:t>
+        <w:t xml:space="preserve">GREEN: Make block move up. Create new peaceful mob on </w:t>
+      </w:r>
+      <w:r>
+        <w:rPr>
+          <w:lang w:val="en-US"/>
+        </w:rPr>
+        <w:t>next</w:t>
+      </w:r>
+      <w:r>
+        <w:rPr>
+          <w:lang w:val="en-US"/>
+        </w:rPr>
+        <w:t xml:space="preserve"> screen (moves left/right).</w:t>
       </w:r>
     </w:p>
     <w:p>
@@ -153,7 +154,19 @@
         <w:rPr>
           <w:lang w:val="en-US"/>
         </w:rPr>
-        <w:t xml:space="preserve">RED: Destroy mob. Make passing mobs aggressive on all screens. Make </w:t>
+        <w:t xml:space="preserve">RED: Destroy mob. Make passing mobs aggressive on </w:t>
+      </w:r>
+      <w:r>
+        <w:rPr>
+          <w:lang w:val="en-US"/>
+        </w:rPr>
+        <w:t>current and next screen</w:t>
+      </w:r>
+      <w:r>
+        <w:rPr>
+          <w:lang w:val="en-US"/>
+        </w:rPr>
+        <w:t xml:space="preserve">. Make </w:t>
       </w:r>
       <w:r>
         <w:rPr>
@@ -183,7 +196,19 @@
         <w:rPr>
           <w:lang w:val="en-US"/>
         </w:rPr>
-        <w:t>BLUE: Stop a mob and make them a block. Make mobs into blocks on later screens as well.</w:t>
+        <w:t xml:space="preserve">BLUE: Stop a mob and make them a block. Make mobs into blocks on </w:t>
+      </w:r>
+      <w:r>
+        <w:rPr>
+          <w:lang w:val="en-US"/>
+        </w:rPr>
+        <w:t>the next</w:t>
+      </w:r>
+      <w:r>
+        <w:rPr>
+          <w:lang w:val="en-US"/>
+        </w:rPr>
+        <w:t xml:space="preserve"> screens as well.</w:t>
       </w:r>
     </w:p>
     <w:p>
@@ -442,6 +467,349 @@
           <w:lang w:val="en-US"/>
         </w:rPr>
         <w:t>Enemies</w:t>
+      </w:r>
+      <w:r>
+        <w:rPr>
+          <w:lang w:val="en-US"/>
+        </w:rPr>
+        <w:t xml:space="preserve"> (red, blue, green, black?)</w:t>
+      </w:r>
+    </w:p>
+    <w:p>
+      <w:pPr>
+        <w:rPr>
+          <w:b/>
+          <w:u w:val="single"/>
+          <w:lang w:val="en-US"/>
+        </w:rPr>
+      </w:pPr>
+      <w:r>
+        <w:rPr>
+          <w:b/>
+          <w:u w:val="single"/>
+          <w:lang w:val="en-US"/>
+        </w:rPr>
+        <w:t>Levels</w:t>
+      </w:r>
+    </w:p>
+    <w:p>
+      <w:pPr>
+        <w:rPr>
+          <w:lang w:val="en-US"/>
+        </w:rPr>
+      </w:pPr>
+      <w:r>
+        <w:rPr>
+          <w:lang w:val="en-US"/>
+        </w:rPr>
+        <w:t>1. The story of life is an open canvas.</w:t>
+      </w:r>
+      <w:r>
+        <w:rPr>
+          <w:lang w:val="en-US"/>
+        </w:rPr>
+        <w:t xml:space="preserve"> (Green paint for platform.)</w:t>
+      </w:r>
+    </w:p>
+    <w:p>
+      <w:pPr>
+        <w:rPr>
+          <w:lang w:val="en-US"/>
+        </w:rPr>
+      </w:pPr>
+      <w:r>
+        <w:rPr>
+          <w:lang w:val="en-US"/>
+        </w:rPr>
+        <w:t>2. Each choice makes changes to that canvas.</w:t>
+      </w:r>
+      <w:r>
+        <w:rPr>
+          <w:lang w:val="en-US"/>
+        </w:rPr>
+        <w:t xml:space="preserve"> (Allow to choose between blue and red to deal with an enemy.)</w:t>
+      </w:r>
+    </w:p>
+    <w:p>
+      <w:pPr>
+        <w:rPr>
+          <w:lang w:val="en-US"/>
+        </w:rPr>
+      </w:pPr>
+      <w:r>
+        <w:rPr>
+          <w:lang w:val="en-US"/>
+        </w:rPr>
+        <w:t>3. Some changes are easier than others.</w:t>
+      </w:r>
+      <w:r>
+        <w:rPr>
+          <w:lang w:val="en-US"/>
+        </w:rPr>
+        <w:t xml:space="preserve"> (Make it harder to get blue for the enemy. By needing to use a green to get it.)</w:t>
+      </w:r>
+    </w:p>
+    <w:p>
+      <w:pPr>
+        <w:rPr>
+          <w:lang w:val="en-US"/>
+        </w:rPr>
+      </w:pPr>
+      <w:r>
+        <w:rPr>
+          <w:lang w:val="en-US"/>
+        </w:rPr>
+        <w:t>4. Some might make our lives more difficult later on.</w:t>
+      </w:r>
+      <w:r>
+        <w:rPr>
+          <w:lang w:val="en-US"/>
+        </w:rPr>
+        <w:t xml:space="preserve"> (Force to use red on enemy to kill it.)</w:t>
+      </w:r>
+    </w:p>
+    <w:p>
+      <w:pPr>
+        <w:rPr>
+          <w:lang w:val="en-US"/>
+        </w:rPr>
+      </w:pPr>
+      <w:r>
+        <w:rPr>
+          <w:lang w:val="en-US"/>
+        </w:rPr>
+        <w:t>5. Most of us are blind to each change as we make them.</w:t>
+      </w:r>
+      <w:r>
+        <w:rPr>
+          <w:lang w:val="en-US"/>
+        </w:rPr>
+        <w:t xml:space="preserve"> (Just use some color platform puzzle.)</w:t>
+      </w:r>
+    </w:p>
+    <w:p>
+      <w:pPr>
+        <w:rPr>
+          <w:lang w:val="en-US"/>
+        </w:rPr>
+      </w:pPr>
+      <w:r>
+        <w:rPr>
+          <w:lang w:val="en-US"/>
+        </w:rPr>
+        <w:lastRenderedPageBreak/>
+        <w:t>6. Because changes most often are ones to the lens through which we see our canvas.</w:t>
+      </w:r>
+      <w:r>
+        <w:rPr>
+          <w:lang w:val="en-US"/>
+        </w:rPr>
+        <w:t xml:space="preserve"> (Give a lot of different colors.)</w:t>
+      </w:r>
+    </w:p>
+    <w:p>
+      <w:pPr>
+        <w:rPr>
+          <w:lang w:val="en-US"/>
+        </w:rPr>
+      </w:pPr>
+      <w:r>
+        <w:rPr>
+          <w:lang w:val="en-US"/>
+        </w:rPr>
+        <w:t>7. And not the canvas truly there.</w:t>
+      </w:r>
+      <w:r>
+        <w:rPr>
+          <w:lang w:val="en-US"/>
+        </w:rPr>
+        <w:t xml:space="preserve"> (Navigate over a pit with platforms</w:t>
+      </w:r>
+      <w:proofErr w:type="gramStart"/>
+      <w:r>
+        <w:rPr>
+          <w:lang w:val="en-US"/>
+        </w:rPr>
+        <w:t xml:space="preserve">. </w:t>
+      </w:r>
+      <w:proofErr w:type="gramEnd"/>
+      <w:r>
+        <w:rPr>
+          <w:lang w:val="en-US"/>
+        </w:rPr>
+        <w:t>Stop the platforms with blue or kill enemies on them with red.)</w:t>
+      </w:r>
+    </w:p>
+    <w:p>
+      <w:pPr>
+        <w:rPr>
+          <w:lang w:val="en-US"/>
+        </w:rPr>
+      </w:pPr>
+      <w:r>
+        <w:rPr>
+          <w:lang w:val="en-US"/>
+        </w:rPr>
+        <w:t xml:space="preserve">8. Our life is a piece </w:t>
+      </w:r>
+      <w:r>
+        <w:rPr>
+          <w:lang w:val="en-US"/>
+        </w:rPr>
+        <w:t xml:space="preserve">of that larger </w:t>
+      </w:r>
+      <w:r>
+        <w:rPr>
+          <w:lang w:val="en-US"/>
+        </w:rPr>
+        <w:t>canvas – a piece of art.</w:t>
+      </w:r>
+      <w:r>
+        <w:rPr>
+          <w:lang w:val="en-US"/>
+        </w:rPr>
+        <w:t xml:space="preserve"> (A lot of different colors.)</w:t>
+      </w:r>
+    </w:p>
+    <w:p>
+      <w:pPr>
+        <w:rPr>
+          <w:lang w:val="en-US"/>
+        </w:rPr>
+      </w:pPr>
+      <w:r>
+        <w:rPr>
+          <w:lang w:val="en-US"/>
+        </w:rPr>
+        <w:t>9. Even if small in comparison to the whole of the canvas.</w:t>
+      </w:r>
+      <w:r>
+        <w:rPr>
+          <w:lang w:val="en-US"/>
+        </w:rPr>
+        <w:t xml:space="preserve"> (Create platforms to cross over a pit.)</w:t>
+      </w:r>
+    </w:p>
+    <w:p>
+      <w:pPr>
+        <w:rPr>
+          <w:lang w:val="en-US"/>
+        </w:rPr>
+      </w:pPr>
+      <w:r>
+        <w:rPr>
+          <w:lang w:val="en-US"/>
+        </w:rPr>
+        <w:t>10. We should treasure that small piece of art.</w:t>
+      </w:r>
+      <w:r>
+        <w:rPr>
+          <w:lang w:val="en-US"/>
+        </w:rPr>
+        <w:t xml:space="preserve"> (Something </w:t>
+      </w:r>
+      <w:proofErr w:type="spellStart"/>
+      <w:r>
+        <w:rPr>
+          <w:lang w:val="en-US"/>
+        </w:rPr>
+        <w:t>something</w:t>
+      </w:r>
+      <w:proofErr w:type="spellEnd"/>
+      <w:r>
+        <w:rPr>
+          <w:lang w:val="en-US"/>
+        </w:rPr>
+        <w:t xml:space="preserve"> enemies.)</w:t>
+      </w:r>
+      <w:bookmarkStart w:id="0" w:name="_GoBack"/>
+      <w:bookmarkEnd w:id="0"/>
+    </w:p>
+    <w:p>
+      <w:pPr>
+        <w:rPr>
+          <w:lang w:val="en-US"/>
+        </w:rPr>
+      </w:pPr>
+      <w:r>
+        <w:rPr>
+          <w:lang w:val="en-US"/>
+        </w:rPr>
+        <w:t>11. Whichever way we choose to paint it.</w:t>
+      </w:r>
+      <w:r>
+        <w:rPr>
+          <w:lang w:val="en-US"/>
+        </w:rPr>
+        <w:t xml:space="preserve"> (</w:t>
+      </w:r>
+      <w:r>
+        <w:rPr>
+          <w:lang w:val="en-US"/>
+        </w:rPr>
+        <w:t>Give lots of options to pass through stuff?</w:t>
+      </w:r>
+      <w:r>
+        <w:rPr>
+          <w:lang w:val="en-US"/>
+        </w:rPr>
+        <w:t>)</w:t>
+      </w:r>
+    </w:p>
+    <w:p>
+      <w:pPr>
+        <w:rPr>
+          <w:lang w:val="en-US"/>
+        </w:rPr>
+      </w:pPr>
+      <w:r>
+        <w:rPr>
+          <w:lang w:val="en-US"/>
+        </w:rPr>
+        <w:t>12. And strive to be happy with what we’ll have made at the end.</w:t>
+      </w:r>
+      <w:r>
+        <w:rPr>
+          <w:lang w:val="en-US"/>
+        </w:rPr>
+        <w:t xml:space="preserve"> (Give colors </w:t>
+      </w:r>
+      <w:r>
+        <w:rPr>
+          <w:lang w:val="en-US"/>
+        </w:rPr>
+        <w:t xml:space="preserve">to play around with </w:t>
+      </w:r>
+      <w:r>
+        <w:rPr>
+          <w:lang w:val="en-US"/>
+        </w:rPr>
+        <w:t>and an end</w:t>
+      </w:r>
+      <w:r>
+        <w:rPr>
+          <w:lang w:val="en-US"/>
+        </w:rPr>
+        <w:t xml:space="preserve"> jump to a hole of blackness.</w:t>
+      </w:r>
+      <w:r>
+        <w:rPr>
+          <w:lang w:val="en-US"/>
+        </w:rPr>
+        <w:t>)</w:t>
+      </w:r>
+    </w:p>
+    <w:p>
+      <w:pPr>
+        <w:rPr>
+          <w:lang w:val="en-US"/>
+        </w:rPr>
+      </w:pPr>
+      <w:r>
+        <w:rPr>
+          <w:lang w:val="en-US"/>
+        </w:rPr>
+        <w:t>Zoom out big picture: As we all have just one canvas to paint.</w:t>
       </w:r>
     </w:p>
     <w:p>

</xml_diff>

<commit_message>
Music in assets and small GDD changes
</commit_message>
<xml_diff>
--- a/Colorblind_GDD.docx
+++ b/Colorblind_GDD.docx
@@ -358,15 +358,7 @@
         <w:rPr>
           <w:lang w:val="en-US"/>
         </w:rPr>
-        <w:t>Normal bac</w:t>
-      </w:r>
-      <w:bookmarkStart w:id="0" w:name="_GoBack"/>
-      <w:bookmarkEnd w:id="0"/>
-      <w:r>
-        <w:rPr>
-          <w:lang w:val="en-US"/>
-        </w:rPr>
-        <w:t>kground.</w:t>
+        <w:t>Normal background.</w:t>
       </w:r>
     </w:p>
     <w:p>
@@ -511,6 +503,21 @@
         </w:rPr>
         <w:t>UI</w:t>
       </w:r>
+    </w:p>
+    <w:p>
+      <w:pPr>
+        <w:rPr>
+          <w:lang w:val="en-US"/>
+        </w:rPr>
+      </w:pPr>
+      <w:r>
+        <w:rPr>
+          <w:lang w:val="en-US"/>
+        </w:rPr>
+        <w:t xml:space="preserve">Music: </w:t>
+      </w:r>
+      <w:bookmarkStart w:id="0" w:name="_GoBack"/>
+      <w:bookmarkEnd w:id="0"/>
     </w:p>
     <w:p>
       <w:pPr>

</xml_diff>

<commit_message>
GDD updated rules after council
</commit_message>
<xml_diff>
--- a/Colorblind_GDD.docx
+++ b/Colorblind_GDD.docx
@@ -106,7 +106,51 @@
         <w:rPr>
           <w:lang w:val="en-US"/>
         </w:rPr>
+        <w:t>Screen transitions after reaching a designated area.</w:t>
+      </w:r>
+    </w:p>
+    <w:p>
+      <w:pPr>
+        <w:rPr>
+          <w:lang w:val="en-US"/>
+        </w:rPr>
+      </w:pPr>
+      <w:r>
+        <w:rPr>
+          <w:lang w:val="en-US"/>
+        </w:rPr>
+        <w:t>Collect paint buckets on each level</w:t>
+      </w:r>
+      <w:r>
+        <w:rPr>
+          <w:lang w:val="en-US"/>
+        </w:rPr>
+        <w:t xml:space="preserve"> to gain paint to affect enemies and the world</w:t>
+      </w:r>
+      <w:r>
+        <w:rPr>
+          <w:lang w:val="en-US"/>
+        </w:rPr>
+        <w:t>.</w:t>
+      </w:r>
+    </w:p>
+    <w:p>
+      <w:pPr>
+        <w:rPr>
+          <w:lang w:val="en-US"/>
+        </w:rPr>
+      </w:pPr>
+      <w:r>
+        <w:rPr>
+          <w:lang w:val="en-US"/>
+        </w:rPr>
         <w:t>Colors do different things</w:t>
+      </w:r>
+      <w:r>
+        <w:rPr>
+          <w:lang w:val="en-US"/>
+        </w:rPr>
+        <w:t>:</w:t>
       </w:r>
     </w:p>
     <w:p>
@@ -124,49 +168,25 @@
         <w:rPr>
           <w:lang w:val="en-US"/>
         </w:rPr>
-        <w:t>GREEN: Make block mov</w:t>
-      </w:r>
-      <w:r>
-        <w:rPr>
-          <w:lang w:val="en-US"/>
-        </w:rPr>
-        <w:t>e</w:t>
-      </w:r>
-      <w:r>
-        <w:rPr>
-          <w:lang w:val="en-US"/>
-        </w:rPr>
-        <w:t xml:space="preserve">. </w:t>
-      </w:r>
-      <w:r>
-        <w:rPr>
-          <w:lang w:val="en-US"/>
-        </w:rPr>
-        <w:t>(</w:t>
-      </w:r>
-      <w:r>
-        <w:rPr>
-          <w:lang w:val="en-US"/>
-        </w:rPr>
-        <w:t xml:space="preserve">Create new peaceful mob on </w:t>
-      </w:r>
-      <w:r>
-        <w:rPr>
-          <w:lang w:val="en-US"/>
-        </w:rPr>
-        <w:t>next</w:t>
-      </w:r>
-      <w:r>
-        <w:rPr>
-          <w:lang w:val="en-US"/>
-        </w:rPr>
-        <w:t xml:space="preserve"> screen (moves left/right)</w:t>
-      </w:r>
-      <w:r>
-        <w:rPr>
-          <w:lang w:val="en-US"/>
-        </w:rPr>
-        <w:t>?)</w:t>
+        <w:t xml:space="preserve">GREEN: Make </w:t>
+      </w:r>
+      <w:r>
+        <w:rPr>
+          <w:lang w:val="en-US"/>
+        </w:rPr>
+        <w:t>platform move left/right</w:t>
+      </w:r>
+      <w:r>
+        <w:rPr>
+          <w:lang w:val="en-US"/>
+        </w:rPr>
+        <w:t>.</w:t>
+      </w:r>
+      <w:r>
+        <w:rPr>
+          <w:lang w:val="en-US"/>
+        </w:rPr>
+        <w:t xml:space="preserve"> Green enemy only pushes player.</w:t>
       </w:r>
     </w:p>
     <w:p>
@@ -184,55 +204,37 @@
         <w:rPr>
           <w:lang w:val="en-US"/>
         </w:rPr>
-        <w:t>RED: D</w:t>
-      </w:r>
-      <w:r>
-        <w:rPr>
-          <w:lang w:val="en-US"/>
-        </w:rPr>
-        <w:t>amage</w:t>
-      </w:r>
-      <w:r>
-        <w:rPr>
-          <w:lang w:val="en-US"/>
-        </w:rPr>
-        <w:t xml:space="preserve"> mob</w:t>
-      </w:r>
-      <w:r>
-        <w:rPr>
-          <w:lang w:val="en-US"/>
-        </w:rPr>
-        <w:t>/damage ground</w:t>
-      </w:r>
-      <w:r>
-        <w:rPr>
-          <w:lang w:val="en-US"/>
-        </w:rPr>
-        <w:t xml:space="preserve">. </w:t>
-      </w:r>
-      <w:r>
-        <w:rPr>
-          <w:lang w:val="en-US"/>
-        </w:rPr>
-        <w:t>(</w:t>
-      </w:r>
-      <w:r>
-        <w:rPr>
-          <w:lang w:val="en-US"/>
-        </w:rPr>
-        <w:t xml:space="preserve">Make passing mobs aggressive on </w:t>
-      </w:r>
-      <w:r>
-        <w:rPr>
-          <w:lang w:val="en-US"/>
-        </w:rPr>
-        <w:t>current and next screen</w:t>
-      </w:r>
-      <w:r>
-        <w:rPr>
-          <w:lang w:val="en-US"/>
-        </w:rPr>
-        <w:t>?)</w:t>
+        <w:t xml:space="preserve">RED: </w:t>
+      </w:r>
+      <w:r>
+        <w:rPr>
+          <w:lang w:val="en-US"/>
+        </w:rPr>
+        <w:t xml:space="preserve">Make </w:t>
+      </w:r>
+      <w:r>
+        <w:rPr>
+          <w:lang w:val="en-US"/>
+        </w:rPr>
+        <w:t xml:space="preserve">platform into </w:t>
+      </w:r>
+      <w:r>
+        <w:rPr>
+          <w:lang w:val="en-US"/>
+        </w:rPr>
+        <w:t>a jump pad</w:t>
+      </w:r>
+      <w:r>
+        <w:rPr>
+          <w:lang w:val="en-US"/>
+        </w:rPr>
+        <w:t>.</w:t>
+      </w:r>
+      <w:r>
+        <w:rPr>
+          <w:lang w:val="en-US"/>
+        </w:rPr>
+        <w:t xml:space="preserve"> Red enemy jumps up/down.</w:t>
       </w:r>
     </w:p>
     <w:p>
@@ -250,61 +252,13 @@
         <w:rPr>
           <w:lang w:val="en-US"/>
         </w:rPr>
-        <w:t xml:space="preserve">BLUE: Stop a mob and make them a block. </w:t>
-      </w:r>
-      <w:r>
-        <w:rPr>
-          <w:lang w:val="en-US"/>
-        </w:rPr>
-        <w:t>(</w:t>
-      </w:r>
-      <w:r>
-        <w:rPr>
-          <w:lang w:val="en-US"/>
-        </w:rPr>
-        <w:t>Make</w:t>
-      </w:r>
-      <w:r>
-        <w:rPr>
-          <w:lang w:val="en-US"/>
-        </w:rPr>
-        <w:t xml:space="preserve"> </w:t>
-      </w:r>
-      <w:r>
-        <w:rPr>
-          <w:lang w:val="en-US"/>
-        </w:rPr>
-        <w:t>mob</w:t>
-      </w:r>
-      <w:r>
-        <w:rPr>
-          <w:lang w:val="en-US"/>
-        </w:rPr>
-        <w:t>s</w:t>
-      </w:r>
-      <w:r>
-        <w:rPr>
-          <w:lang w:val="en-US"/>
-        </w:rPr>
-        <w:t xml:space="preserve"> into blocks on </w:t>
-      </w:r>
-      <w:r>
-        <w:rPr>
-          <w:lang w:val="en-US"/>
-        </w:rPr>
-        <w:t>the next</w:t>
-      </w:r>
-      <w:r>
-        <w:rPr>
-          <w:lang w:val="en-US"/>
-        </w:rPr>
-        <w:t xml:space="preserve"> screens as well</w:t>
-      </w:r>
-      <w:r>
-        <w:rPr>
-          <w:lang w:val="en-US"/>
-        </w:rPr>
-        <w:t>?)</w:t>
+        <w:t xml:space="preserve">BLUE: </w:t>
+      </w:r>
+      <w:r>
+        <w:rPr>
+          <w:lang w:val="en-US"/>
+        </w:rPr>
+        <w:t>Make platform stop. Turn enemy into a frozen platform.</w:t>
       </w:r>
     </w:p>
     <w:p>
@@ -322,13 +276,13 @@
         <w:rPr>
           <w:lang w:val="en-US"/>
         </w:rPr>
-        <w:t>WHITE: Un</w:t>
-      </w:r>
-      <w:r>
-        <w:rPr>
-          <w:lang w:val="en-US"/>
-        </w:rPr>
-        <w:t>colored</w:t>
+        <w:t xml:space="preserve">WHITE: </w:t>
+      </w:r>
+      <w:r>
+        <w:rPr>
+          <w:lang w:val="en-US"/>
+        </w:rPr>
+        <w:t>Noclip</w:t>
       </w:r>
       <w:r>
         <w:rPr>
@@ -358,7 +312,25 @@
         <w:rPr>
           <w:lang w:val="en-US"/>
         </w:rPr>
-        <w:t>Normal background.</w:t>
+        <w:t xml:space="preserve">Normal </w:t>
+      </w:r>
+      <w:r>
+        <w:rPr>
+          <w:lang w:val="en-US"/>
+        </w:rPr>
+        <w:t xml:space="preserve">uncolorable </w:t>
+      </w:r>
+      <w:r>
+        <w:rPr>
+          <w:lang w:val="en-US"/>
+        </w:rPr>
+        <w:t>ground.</w:t>
+      </w:r>
+      <w:r>
+        <w:rPr>
+          <w:lang w:val="en-US"/>
+        </w:rPr>
+        <w:t xml:space="preserve"> No buckets for player.</w:t>
       </w:r>
     </w:p>
     <w:p>
@@ -378,6 +350,12 @@
         </w:rPr>
         <w:t>BLACK: Uncolorable death ground.</w:t>
       </w:r>
+      <w:r>
+        <w:rPr>
+          <w:lang w:val="en-US"/>
+        </w:rPr>
+        <w:t xml:space="preserve"> No buckets for player.</w:t>
+      </w:r>
     </w:p>
     <w:p>
       <w:pPr>
@@ -516,80 +494,508 @@
         </w:rPr>
         <w:t xml:space="preserve">Music: </w:t>
       </w:r>
+      <w:r>
+        <w:rPr>
+          <w:lang w:val="en-US"/>
+        </w:rPr>
+        <w:t>Dusty Memories</w:t>
+      </w:r>
+    </w:p>
+    <w:p>
+      <w:pPr>
+        <w:rPr>
+          <w:b/>
+          <w:u w:val="single"/>
+          <w:lang w:val="en-US"/>
+        </w:rPr>
+      </w:pPr>
+      <w:r>
+        <w:rPr>
+          <w:b/>
+          <w:u w:val="single"/>
+          <w:lang w:val="en-US"/>
+        </w:rPr>
+        <w:t>Story theme</w:t>
+      </w:r>
+    </w:p>
+    <w:p>
+      <w:pPr>
+        <w:rPr>
+          <w:lang w:val="en-US"/>
+        </w:rPr>
+      </w:pPr>
+      <w:r>
+        <w:rPr>
+          <w:lang w:val="en-US"/>
+        </w:rPr>
+        <w:t>C</w:t>
+      </w:r>
+      <w:r>
+        <w:rPr>
+          <w:lang w:val="en-US"/>
+        </w:rPr>
+        <w:t>olor</w:t>
+      </w:r>
+      <w:r>
+        <w:rPr>
+          <w:lang w:val="en-US"/>
+        </w:rPr>
+        <w:t xml:space="preserve"> the world</w:t>
+      </w:r>
+      <w:r>
+        <w:rPr>
+          <w:lang w:val="en-US"/>
+        </w:rPr>
+        <w:t xml:space="preserve"> throughout your life… and such.</w:t>
+      </w:r>
+    </w:p>
+    <w:p>
+      <w:pPr>
+        <w:rPr>
+          <w:b/>
+          <w:u w:val="single"/>
+          <w:lang w:val="en-US"/>
+        </w:rPr>
+      </w:pPr>
+      <w:r>
+        <w:rPr>
+          <w:b/>
+          <w:u w:val="single"/>
+          <w:lang w:val="en-US"/>
+        </w:rPr>
+        <w:t>Characters</w:t>
+      </w:r>
+    </w:p>
+    <w:p>
+      <w:pPr>
+        <w:rPr>
+          <w:lang w:val="en-US"/>
+        </w:rPr>
+      </w:pPr>
+      <w:r>
+        <w:rPr>
+          <w:lang w:val="en-US"/>
+        </w:rPr>
+        <w:t>Player</w:t>
+      </w:r>
+    </w:p>
+    <w:p>
+      <w:pPr>
+        <w:rPr>
+          <w:lang w:val="en-US"/>
+        </w:rPr>
+      </w:pPr>
+      <w:r>
+        <w:rPr>
+          <w:lang w:val="en-US"/>
+        </w:rPr>
+        <w:t>Enemies</w:t>
+      </w:r>
+      <w:r>
+        <w:rPr>
+          <w:lang w:val="en-US"/>
+        </w:rPr>
+        <w:t xml:space="preserve"> </w:t>
+      </w:r>
+      <w:r>
+        <w:rPr>
+          <w:lang w:val="en-US"/>
+        </w:rPr>
+        <w:t>(ground &amp; flying)</w:t>
+      </w:r>
+      <w:r>
+        <w:rPr>
+          <w:lang w:val="en-US"/>
+        </w:rPr>
+        <w:t xml:space="preserve"> of different colors.</w:t>
+      </w:r>
+    </w:p>
+    <w:p>
+      <w:pPr>
+        <w:rPr>
+          <w:b/>
+          <w:u w:val="single"/>
+          <w:lang w:val="en-US"/>
+        </w:rPr>
+      </w:pPr>
+      <w:r>
+        <w:rPr>
+          <w:b/>
+          <w:u w:val="single"/>
+          <w:lang w:val="en-US"/>
+        </w:rPr>
+        <w:t>Levels</w:t>
+      </w:r>
+      <w:r>
+        <w:rPr>
+          <w:b/>
+          <w:u w:val="single"/>
+          <w:lang w:val="en-US"/>
+        </w:rPr>
+        <w:t xml:space="preserve"> and game progression</w:t>
+      </w:r>
+    </w:p>
+    <w:p>
+      <w:pPr>
+        <w:rPr>
+          <w:lang w:val="en-US"/>
+        </w:rPr>
+      </w:pPr>
+      <w:r>
+        <w:rPr>
+          <w:lang w:val="en-US"/>
+        </w:rPr>
+        <w:t>Level aspect</w:t>
+      </w:r>
+      <w:r>
+        <w:rPr>
+          <w:lang w:val="en-US"/>
+        </w:rPr>
+        <w:t xml:space="preserve"> ratio 16:9</w:t>
+      </w:r>
+      <w:r>
+        <w:rPr>
+          <w:lang w:val="en-US"/>
+        </w:rPr>
+        <w:t>.</w:t>
+      </w:r>
+    </w:p>
+    <w:p>
+      <w:pPr>
+        <w:rPr>
+          <w:lang w:val="en-US"/>
+        </w:rPr>
+      </w:pPr>
+      <w:r>
+        <w:rPr>
+          <w:lang w:val="en-US"/>
+        </w:rPr>
+        <w:t>1. The story of life is an open canvas.</w:t>
+      </w:r>
       <w:bookmarkStart w:id="0" w:name="_GoBack"/>
       <w:bookmarkEnd w:id="0"/>
-    </w:p>
-    <w:p>
-      <w:pPr>
-        <w:rPr>
-          <w:b/>
-          <w:u w:val="single"/>
-          <w:lang w:val="en-US"/>
-        </w:rPr>
-      </w:pPr>
-      <w:r>
-        <w:rPr>
-          <w:b/>
-          <w:u w:val="single"/>
-          <w:lang w:val="en-US"/>
-        </w:rPr>
-        <w:t>Story theme</w:t>
-      </w:r>
-    </w:p>
-    <w:p>
-      <w:pPr>
-        <w:rPr>
-          <w:lang w:val="en-US"/>
-        </w:rPr>
-      </w:pPr>
-      <w:r>
-        <w:rPr>
-          <w:lang w:val="en-US"/>
-        </w:rPr>
-        <w:t>Gain color throughout your life… and such.</w:t>
-      </w:r>
-    </w:p>
-    <w:p>
-      <w:pPr>
-        <w:rPr>
-          <w:b/>
-          <w:u w:val="single"/>
-          <w:lang w:val="en-US"/>
-        </w:rPr>
-      </w:pPr>
-      <w:r>
-        <w:rPr>
-          <w:b/>
-          <w:u w:val="single"/>
-          <w:lang w:val="en-US"/>
-        </w:rPr>
-        <w:t>Characters</w:t>
-      </w:r>
-    </w:p>
-    <w:p>
-      <w:pPr>
-        <w:rPr>
-          <w:lang w:val="en-US"/>
-        </w:rPr>
-      </w:pPr>
-      <w:r>
-        <w:rPr>
-          <w:lang w:val="en-US"/>
-        </w:rPr>
-        <w:t>Player</w:t>
-      </w:r>
-    </w:p>
-    <w:p>
-      <w:pPr>
-        <w:rPr>
-          <w:lang w:val="en-US"/>
-        </w:rPr>
-      </w:pPr>
-      <w:r>
-        <w:rPr>
-          <w:lang w:val="en-US"/>
-        </w:rPr>
-        <w:t>Enemies</w:t>
+      <w:r>
+        <w:rPr>
+          <w:lang w:val="en-US"/>
+        </w:rPr>
+        <w:t xml:space="preserve"> (Green paint for platform.)</w:t>
+      </w:r>
+    </w:p>
+    <w:p>
+      <w:pPr>
+        <w:rPr>
+          <w:lang w:val="en-US"/>
+        </w:rPr>
+      </w:pPr>
+      <w:r>
+        <w:rPr>
+          <w:lang w:val="en-US"/>
+        </w:rPr>
+        <w:t>2. Each choice makes changes to that canvas.</w:t>
+      </w:r>
+      <w:r>
+        <w:rPr>
+          <w:lang w:val="en-US"/>
+        </w:rPr>
+        <w:t xml:space="preserve"> (Allow to choose between blue and red to deal with an enemy.)</w:t>
+      </w:r>
+    </w:p>
+    <w:p>
+      <w:pPr>
+        <w:rPr>
+          <w:lang w:val="en-US"/>
+        </w:rPr>
+      </w:pPr>
+      <w:r>
+        <w:rPr>
+          <w:lang w:val="en-US"/>
+        </w:rPr>
+        <w:t>3. Some changes are easier than others.</w:t>
+      </w:r>
+      <w:r>
+        <w:rPr>
+          <w:lang w:val="en-US"/>
+        </w:rPr>
+        <w:t xml:space="preserve"> (Make it harder to get blue for the enemy. By needing to use a green to get it.)</w:t>
+      </w:r>
+    </w:p>
+    <w:p>
+      <w:pPr>
+        <w:rPr>
+          <w:lang w:val="en-US"/>
+        </w:rPr>
+      </w:pPr>
+      <w:r>
+        <w:rPr>
+          <w:lang w:val="en-US"/>
+        </w:rPr>
+        <w:lastRenderedPageBreak/>
+        <w:t>4. Some might make our lives more difficult later on.</w:t>
+      </w:r>
+      <w:r>
+        <w:rPr>
+          <w:lang w:val="en-US"/>
+        </w:rPr>
+        <w:t xml:space="preserve"> (Force to use red on enemy to kill it.)</w:t>
+      </w:r>
+    </w:p>
+    <w:p>
+      <w:pPr>
+        <w:rPr>
+          <w:lang w:val="en-US"/>
+        </w:rPr>
+      </w:pPr>
+      <w:r>
+        <w:rPr>
+          <w:lang w:val="en-US"/>
+        </w:rPr>
+        <w:t>5. Most of us are blind to each change as we make them.</w:t>
+      </w:r>
+      <w:r>
+        <w:rPr>
+          <w:lang w:val="en-US"/>
+        </w:rPr>
+        <w:t xml:space="preserve"> (Just use some color platform puzzle.)</w:t>
+      </w:r>
+    </w:p>
+    <w:p>
+      <w:pPr>
+        <w:rPr>
+          <w:lang w:val="en-US"/>
+        </w:rPr>
+      </w:pPr>
+      <w:r>
+        <w:rPr>
+          <w:lang w:val="en-US"/>
+        </w:rPr>
+        <w:t>6. Because changes most often are ones to the lens through which we see our canvas.</w:t>
+      </w:r>
+      <w:r>
+        <w:rPr>
+          <w:lang w:val="en-US"/>
+        </w:rPr>
+        <w:t xml:space="preserve"> (Give a lot of different colors.)</w:t>
+      </w:r>
+    </w:p>
+    <w:p>
+      <w:pPr>
+        <w:rPr>
+          <w:lang w:val="en-US"/>
+        </w:rPr>
+      </w:pPr>
+      <w:r>
+        <w:rPr>
+          <w:lang w:val="en-US"/>
+        </w:rPr>
+        <w:t>7. And not the canvas truly there.</w:t>
+      </w:r>
+      <w:r>
+        <w:rPr>
+          <w:lang w:val="en-US"/>
+        </w:rPr>
+        <w:t xml:space="preserve"> (Navigate over a pit with platforms. Stop the platforms with blue or kill enemies on them with red.)</w:t>
+      </w:r>
+    </w:p>
+    <w:p>
+      <w:pPr>
+        <w:rPr>
+          <w:lang w:val="en-US"/>
+        </w:rPr>
+      </w:pPr>
+      <w:r>
+        <w:rPr>
+          <w:lang w:val="en-US"/>
+        </w:rPr>
+        <w:t xml:space="preserve">8. Our life is a piece </w:t>
+      </w:r>
+      <w:r>
+        <w:rPr>
+          <w:lang w:val="en-US"/>
+        </w:rPr>
+        <w:t xml:space="preserve">of that larger </w:t>
+      </w:r>
+      <w:r>
+        <w:rPr>
+          <w:lang w:val="en-US"/>
+        </w:rPr>
+        <w:t>canvas – a piece of art.</w:t>
+      </w:r>
+      <w:r>
+        <w:rPr>
+          <w:lang w:val="en-US"/>
+        </w:rPr>
+        <w:t xml:space="preserve"> (A lot of different colors.)</w:t>
+      </w:r>
+    </w:p>
+    <w:p>
+      <w:pPr>
+        <w:rPr>
+          <w:lang w:val="en-US"/>
+        </w:rPr>
+      </w:pPr>
+      <w:r>
+        <w:rPr>
+          <w:lang w:val="en-US"/>
+        </w:rPr>
+        <w:t>9. Even if small in comparison to the whole of the canvas.</w:t>
+      </w:r>
+      <w:r>
+        <w:rPr>
+          <w:lang w:val="en-US"/>
+        </w:rPr>
+        <w:t xml:space="preserve"> (Create platforms to cross over a pit.)</w:t>
+      </w:r>
+    </w:p>
+    <w:p>
+      <w:pPr>
+        <w:rPr>
+          <w:lang w:val="en-US"/>
+        </w:rPr>
+      </w:pPr>
+      <w:r>
+        <w:rPr>
+          <w:lang w:val="en-US"/>
+        </w:rPr>
+        <w:t>10. We should treasure that small piece of art.</w:t>
+      </w:r>
+      <w:r>
+        <w:rPr>
+          <w:lang w:val="en-US"/>
+        </w:rPr>
+        <w:t xml:space="preserve"> (Something </w:t>
+      </w:r>
+      <w:proofErr w:type="spellStart"/>
+      <w:r>
+        <w:rPr>
+          <w:lang w:val="en-US"/>
+        </w:rPr>
+        <w:t>something</w:t>
+      </w:r>
+      <w:proofErr w:type="spellEnd"/>
+      <w:r>
+        <w:rPr>
+          <w:lang w:val="en-US"/>
+        </w:rPr>
+        <w:t xml:space="preserve"> enemies.)</w:t>
+      </w:r>
+    </w:p>
+    <w:p>
+      <w:pPr>
+        <w:rPr>
+          <w:lang w:val="en-US"/>
+        </w:rPr>
+      </w:pPr>
+      <w:r>
+        <w:rPr>
+          <w:lang w:val="en-US"/>
+        </w:rPr>
+        <w:t>11. Whichever way we choose to paint it.</w:t>
+      </w:r>
+      <w:r>
+        <w:rPr>
+          <w:lang w:val="en-US"/>
+        </w:rPr>
+        <w:t xml:space="preserve"> (</w:t>
+      </w:r>
+      <w:r>
+        <w:rPr>
+          <w:lang w:val="en-US"/>
+        </w:rPr>
+        <w:t>Give lots of options to pass through stuff?</w:t>
+      </w:r>
+      <w:r>
+        <w:rPr>
+          <w:lang w:val="en-US"/>
+        </w:rPr>
+        <w:t>)</w:t>
+      </w:r>
+    </w:p>
+    <w:p>
+      <w:pPr>
+        <w:rPr>
+          <w:lang w:val="en-US"/>
+        </w:rPr>
+      </w:pPr>
+      <w:r>
+        <w:rPr>
+          <w:lang w:val="en-US"/>
+        </w:rPr>
+        <w:t>12. And strive to be happy with what we’ll have made at the end.</w:t>
+      </w:r>
+      <w:r>
+        <w:rPr>
+          <w:lang w:val="en-US"/>
+        </w:rPr>
+        <w:t xml:space="preserve"> (Give colors </w:t>
+      </w:r>
+      <w:r>
+        <w:rPr>
+          <w:lang w:val="en-US"/>
+        </w:rPr>
+        <w:t xml:space="preserve">to play around with </w:t>
+      </w:r>
+      <w:r>
+        <w:rPr>
+          <w:lang w:val="en-US"/>
+        </w:rPr>
+        <w:t>and an end</w:t>
+      </w:r>
+      <w:r>
+        <w:rPr>
+          <w:lang w:val="en-US"/>
+        </w:rPr>
+        <w:t xml:space="preserve"> jump to a hole of blackness.</w:t>
+      </w:r>
+      <w:r>
+        <w:rPr>
+          <w:lang w:val="en-US"/>
+        </w:rPr>
+        <w:t>)</w:t>
+      </w:r>
+    </w:p>
+    <w:p>
+      <w:pPr>
+        <w:rPr>
+          <w:lang w:val="en-US"/>
+        </w:rPr>
+      </w:pPr>
+      <w:r>
+        <w:rPr>
+          <w:lang w:val="en-US"/>
+        </w:rPr>
+        <w:t>Zoom out big picture: As we all have just one canvas to paint.</w:t>
+      </w:r>
+    </w:p>
+    <w:p>
+      <w:pPr>
+        <w:rPr>
+          <w:lang w:val="en-US"/>
+        </w:rPr>
+      </w:pPr>
+      <w:r>
+        <w:rPr>
+          <w:lang w:val="en-US"/>
+        </w:rPr>
+        <w:t>(</w:t>
+      </w:r>
+      <w:r>
+        <w:rPr>
+          <w:lang w:val="en-US"/>
+        </w:rPr>
+        <w:t>All the painted spots create spirals of their color.</w:t>
+      </w:r>
+      <w:r>
+        <w:rPr>
+          <w:lang w:val="en-US"/>
+        </w:rPr>
+        <w:t xml:space="preserve"> Maybe mixing at times and so on</w:t>
+      </w:r>
+      <w:proofErr w:type="gramStart"/>
+      <w:r>
+        <w:rPr>
+          <w:lang w:val="en-US"/>
+        </w:rPr>
+        <w:t>.</w:t>
       </w:r>
       <w:r>
         <w:rPr>
@@ -597,373 +1003,12 @@
         </w:rPr>
         <w:t xml:space="preserve"> </w:t>
       </w:r>
-      <w:r>
-        <w:rPr>
-          <w:lang w:val="en-US"/>
-        </w:rPr>
-        <w:t>(ground &amp; flying)</w:t>
-      </w:r>
-    </w:p>
-    <w:p>
-      <w:pPr>
-        <w:rPr>
-          <w:b/>
-          <w:u w:val="single"/>
-          <w:lang w:val="en-US"/>
-        </w:rPr>
-      </w:pPr>
-      <w:r>
-        <w:rPr>
-          <w:b/>
-          <w:u w:val="single"/>
-          <w:lang w:val="en-US"/>
-        </w:rPr>
-        <w:t>Levels</w:t>
-      </w:r>
-      <w:r>
-        <w:rPr>
-          <w:b/>
-          <w:u w:val="single"/>
-          <w:lang w:val="en-US"/>
-        </w:rPr>
-        <w:t xml:space="preserve"> and game progression</w:t>
-      </w:r>
-    </w:p>
-    <w:p>
-      <w:pPr>
-        <w:rPr>
-          <w:lang w:val="en-US"/>
-        </w:rPr>
-      </w:pPr>
-      <w:r>
-        <w:rPr>
-          <w:lang w:val="en-US"/>
-        </w:rPr>
-        <w:t>1. The story of life is an open canvas.</w:t>
-      </w:r>
-      <w:r>
-        <w:rPr>
-          <w:lang w:val="en-US"/>
-        </w:rPr>
-        <w:t xml:space="preserve"> (Green paint for platform.)</w:t>
-      </w:r>
-    </w:p>
-    <w:p>
-      <w:pPr>
-        <w:rPr>
-          <w:lang w:val="en-US"/>
-        </w:rPr>
-      </w:pPr>
-      <w:r>
-        <w:rPr>
-          <w:lang w:val="en-US"/>
-        </w:rPr>
-        <w:t>2. Each choice makes changes to that canvas.</w:t>
-      </w:r>
-      <w:r>
-        <w:rPr>
-          <w:lang w:val="en-US"/>
-        </w:rPr>
-        <w:t xml:space="preserve"> (Allow to choose between blue and red to deal with an enemy.)</w:t>
-      </w:r>
-    </w:p>
-    <w:p>
-      <w:pPr>
-        <w:rPr>
-          <w:lang w:val="en-US"/>
-        </w:rPr>
-      </w:pPr>
-      <w:r>
-        <w:rPr>
-          <w:lang w:val="en-US"/>
-        </w:rPr>
-        <w:t>3. Some changes are easier than others.</w:t>
-      </w:r>
-      <w:r>
-        <w:rPr>
-          <w:lang w:val="en-US"/>
-        </w:rPr>
-        <w:t xml:space="preserve"> (Make it harder to get blue for the enemy. By needing to use a green to get it.)</w:t>
-      </w:r>
-    </w:p>
-    <w:p>
-      <w:pPr>
-        <w:rPr>
-          <w:lang w:val="en-US"/>
-        </w:rPr>
-      </w:pPr>
-      <w:r>
-        <w:rPr>
-          <w:lang w:val="en-US"/>
-        </w:rPr>
-        <w:t>4. Some might make our lives more difficult later on.</w:t>
-      </w:r>
-      <w:r>
-        <w:rPr>
-          <w:lang w:val="en-US"/>
-        </w:rPr>
-        <w:t xml:space="preserve"> (Force to use red on enemy to kill it.)</w:t>
-      </w:r>
-    </w:p>
-    <w:p>
-      <w:pPr>
-        <w:rPr>
-          <w:lang w:val="en-US"/>
-        </w:rPr>
-      </w:pPr>
-      <w:r>
-        <w:rPr>
-          <w:lang w:val="en-US"/>
-        </w:rPr>
-        <w:t>5. Most of us are blind to each change as we make them.</w:t>
-      </w:r>
-      <w:r>
-        <w:rPr>
-          <w:lang w:val="en-US"/>
-        </w:rPr>
-        <w:t xml:space="preserve"> (Just use some color platform puzzle.)</w:t>
-      </w:r>
-    </w:p>
-    <w:p>
-      <w:pPr>
-        <w:rPr>
-          <w:lang w:val="en-US"/>
-        </w:rPr>
-      </w:pPr>
-      <w:r>
-        <w:rPr>
-          <w:lang w:val="en-US"/>
-        </w:rPr>
-        <w:lastRenderedPageBreak/>
-        <w:t>6. Because changes most often are ones to the lens through which we see our canvas.</w:t>
-      </w:r>
-      <w:r>
-        <w:rPr>
-          <w:lang w:val="en-US"/>
-        </w:rPr>
-        <w:t xml:space="preserve"> (Give a lot of different colors.)</w:t>
-      </w:r>
-    </w:p>
-    <w:p>
-      <w:pPr>
-        <w:rPr>
-          <w:lang w:val="en-US"/>
-        </w:rPr>
-      </w:pPr>
-      <w:r>
-        <w:rPr>
-          <w:lang w:val="en-US"/>
-        </w:rPr>
-        <w:t>7. And not the canvas truly there.</w:t>
-      </w:r>
-      <w:r>
-        <w:rPr>
-          <w:lang w:val="en-US"/>
-        </w:rPr>
-        <w:t xml:space="preserve"> (Navigate over a pit with platforms</w:t>
-      </w:r>
-      <w:proofErr w:type="gramStart"/>
-      <w:r>
-        <w:rPr>
-          <w:lang w:val="en-US"/>
-        </w:rPr>
-        <w:t xml:space="preserve">. </w:t>
-      </w:r>
       <w:proofErr w:type="gramEnd"/>
       <w:r>
         <w:rPr>
           <w:lang w:val="en-US"/>
         </w:rPr>
-        <w:t>Stop the platforms with blue or kill enemies on them with red.)</w:t>
-      </w:r>
-    </w:p>
-    <w:p>
-      <w:pPr>
-        <w:rPr>
-          <w:lang w:val="en-US"/>
-        </w:rPr>
-      </w:pPr>
-      <w:r>
-        <w:rPr>
-          <w:lang w:val="en-US"/>
-        </w:rPr>
-        <w:t xml:space="preserve">8. Our life is a piece </w:t>
-      </w:r>
-      <w:r>
-        <w:rPr>
-          <w:lang w:val="en-US"/>
-        </w:rPr>
-        <w:t xml:space="preserve">of that larger </w:t>
-      </w:r>
-      <w:r>
-        <w:rPr>
-          <w:lang w:val="en-US"/>
-        </w:rPr>
-        <w:t>canvas – a piece of art.</w:t>
-      </w:r>
-      <w:r>
-        <w:rPr>
-          <w:lang w:val="en-US"/>
-        </w:rPr>
-        <w:t xml:space="preserve"> (A lot of different colors.)</w:t>
-      </w:r>
-    </w:p>
-    <w:p>
-      <w:pPr>
-        <w:rPr>
-          <w:lang w:val="en-US"/>
-        </w:rPr>
-      </w:pPr>
-      <w:r>
-        <w:rPr>
-          <w:lang w:val="en-US"/>
-        </w:rPr>
-        <w:t>9. Even if small in comparison to the whole of the canvas.</w:t>
-      </w:r>
-      <w:r>
-        <w:rPr>
-          <w:lang w:val="en-US"/>
-        </w:rPr>
-        <w:t xml:space="preserve"> (Create platforms to cross over a pit.)</w:t>
-      </w:r>
-    </w:p>
-    <w:p>
-      <w:pPr>
-        <w:rPr>
-          <w:lang w:val="en-US"/>
-        </w:rPr>
-      </w:pPr>
-      <w:r>
-        <w:rPr>
-          <w:lang w:val="en-US"/>
-        </w:rPr>
-        <w:t>10. We should treasure that small piece of art.</w:t>
-      </w:r>
-      <w:r>
-        <w:rPr>
-          <w:lang w:val="en-US"/>
-        </w:rPr>
-        <w:t xml:space="preserve"> (Something </w:t>
-      </w:r>
-      <w:proofErr w:type="spellStart"/>
-      <w:r>
-        <w:rPr>
-          <w:lang w:val="en-US"/>
-        </w:rPr>
-        <w:t>something</w:t>
-      </w:r>
-      <w:proofErr w:type="spellEnd"/>
-      <w:r>
-        <w:rPr>
-          <w:lang w:val="en-US"/>
-        </w:rPr>
-        <w:t xml:space="preserve"> enemies.)</w:t>
-      </w:r>
-    </w:p>
-    <w:p>
-      <w:pPr>
-        <w:rPr>
-          <w:lang w:val="en-US"/>
-        </w:rPr>
-      </w:pPr>
-      <w:r>
-        <w:rPr>
-          <w:lang w:val="en-US"/>
-        </w:rPr>
-        <w:t>11. Whichever way we choose to paint it.</w:t>
-      </w:r>
-      <w:r>
-        <w:rPr>
-          <w:lang w:val="en-US"/>
-        </w:rPr>
-        <w:t xml:space="preserve"> (</w:t>
-      </w:r>
-      <w:r>
-        <w:rPr>
-          <w:lang w:val="en-US"/>
-        </w:rPr>
-        <w:t>Give lots of options to pass through stuff?</w:t>
-      </w:r>
-      <w:r>
-        <w:rPr>
-          <w:lang w:val="en-US"/>
-        </w:rPr>
-        <w:t>)</w:t>
-      </w:r>
-    </w:p>
-    <w:p>
-      <w:pPr>
-        <w:rPr>
-          <w:lang w:val="en-US"/>
-        </w:rPr>
-      </w:pPr>
-      <w:r>
-        <w:rPr>
-          <w:lang w:val="en-US"/>
-        </w:rPr>
-        <w:t>12. And strive to be happy with what we’ll have made at the end.</w:t>
-      </w:r>
-      <w:r>
-        <w:rPr>
-          <w:lang w:val="en-US"/>
-        </w:rPr>
-        <w:t xml:space="preserve"> (Give colors </w:t>
-      </w:r>
-      <w:r>
-        <w:rPr>
-          <w:lang w:val="en-US"/>
-        </w:rPr>
-        <w:t xml:space="preserve">to play around with </w:t>
-      </w:r>
-      <w:r>
-        <w:rPr>
-          <w:lang w:val="en-US"/>
-        </w:rPr>
-        <w:t>and an end</w:t>
-      </w:r>
-      <w:r>
-        <w:rPr>
-          <w:lang w:val="en-US"/>
-        </w:rPr>
-        <w:t xml:space="preserve"> jump to a hole of blackness.</w:t>
-      </w:r>
-      <w:r>
-        <w:rPr>
-          <w:lang w:val="en-US"/>
-        </w:rPr>
-        <w:t>)</w:t>
-      </w:r>
-    </w:p>
-    <w:p>
-      <w:pPr>
-        <w:rPr>
-          <w:lang w:val="en-US"/>
-        </w:rPr>
-      </w:pPr>
-      <w:r>
-        <w:rPr>
-          <w:lang w:val="en-US"/>
-        </w:rPr>
-        <w:t>Zoom out big picture: As we all have just one canvas to paint.</w:t>
-      </w:r>
-    </w:p>
-    <w:p>
-      <w:pPr>
-        <w:rPr>
-          <w:lang w:val="en-US"/>
-        </w:rPr>
-      </w:pPr>
-      <w:r>
-        <w:rPr>
-          <w:lang w:val="en-US"/>
-        </w:rPr>
-        <w:t>All the painted spots create spirals of their color.</w:t>
-      </w:r>
-      <w:r>
-        <w:rPr>
-          <w:lang w:val="en-US"/>
-        </w:rPr>
-        <w:t xml:space="preserve"> Maybe mixing at times and so on.</w:t>
+        <w:t>Or honestly whatever the coders deem easiest.)</w:t>
       </w:r>
     </w:p>
     <w:p>

</xml_diff>